<commit_message>
Kiber - 14.a tétel hozzáadva
</commit_message>
<xml_diff>
--- a/Kiberbiztonság szakirány/14.a - Adatkapcsolati rétegbeli támadások kivédésének módjai.docx
+++ b/Kiberbiztonság szakirány/14.a - Adatkapcsolati rétegbeli támadások kivédésének módjai.docx
@@ -1,10 +1,15 @@
 
 <file path=word/document.xml><?xml version="1.0" encoding="utf-8"?>
-<w:document xmlns:wpc="http://schemas.microsoft.com/office/word/2010/wordprocessingCanvas" xmlns:cx="http://schemas.microsoft.com/office/drawing/2014/chartex" xmlns:cx1="http://schemas.microsoft.com/office/drawing/2015/9/8/chartex" xmlns:cx2="http://schemas.microsoft.com/office/drawing/2015/10/21/chartex" xmlns:cx3="http://schemas.microsoft.com/office/drawing/2016/5/9/chartex" xmlns:cx4="http://schemas.microsoft.com/office/drawing/2016/5/10/chartex" xmlns:cx5="http://schemas.microsoft.com/office/drawing/2016/5/11/chartex" xmlns:cx6="http://schemas.microsoft.com/office/drawing/2016/5/12/chartex" xmlns:cx7="http://schemas.microsoft.com/office/drawing/2016/5/13/chartex" xmlns:cx8="http://schemas.microsoft.com/office/drawing/2016/5/14/chartex" xmlns:mc="http://schemas.openxmlformats.org/markup-compatibility/2006" xmlns:aink="http://schemas.microsoft.com/office/drawing/2016/ink" xmlns:am3d="http://schemas.microsoft.com/office/drawing/2017/model3d" xmlns:o="urn:schemas-microsoft-com:office:office" xmlns:oel="http://schemas.microsoft.com/office/2019/extlst" xmlns:r="http://schemas.openxmlformats.org/officeDocument/2006/relationships" xmlns:m="http://schemas.openxmlformats.org/officeDocument/2006/math" xmlns:v="urn:schemas-microsoft-com:vml" xmlns:wp14="http://schemas.microsoft.com/office/word/2010/wordprocessingDrawing" xmlns:wp="http://schemas.openxmlformats.org/drawingml/2006/wordprocessingDrawing" xmlns:w10="urn:schemas-microsoft-com:office:word" xmlns:w="http://schemas.openxmlformats.org/wordprocessingml/2006/main" xmlns:w14="http://schemas.microsoft.com/office/word/2010/wordml" xmlns:w15="http://schemas.microsoft.com/office/word/2012/wordml" xmlns:w16cex="http://schemas.microsoft.com/office/word/2018/wordml/cex" xmlns:w16cid="http://schemas.microsoft.com/office/word/2016/wordml/cid" xmlns:w16="http://schemas.microsoft.com/office/word/2018/wordml" xmlns:w16sdtdh="http://schemas.microsoft.com/office/word/2020/wordml/sdtdatahash" xmlns:w16se="http://schemas.microsoft.com/office/word/2015/wordml/symex" xmlns:wpg="http://schemas.microsoft.com/office/word/2010/wordprocessingGroup" xmlns:wpi="http://schemas.microsoft.com/office/word/2010/wordprocessingInk" xmlns:wne="http://schemas.microsoft.com/office/word/2006/wordml" xmlns:wps="http://schemas.microsoft.com/office/word/2010/wordprocessingShape" mc:Ignorable="w14 w15 w16se w16cid w16 w16cex w16sdtdh wp14">
+<w:document xmlns:wpc="http://schemas.microsoft.com/office/word/2010/wordprocessingCanvas" xmlns:cx="http://schemas.microsoft.com/office/drawing/2014/chartex" xmlns:cx1="http://schemas.microsoft.com/office/drawing/2015/9/8/chartex" xmlns:cx2="http://schemas.microsoft.com/office/drawing/2015/10/21/chartex" xmlns:cx3="http://schemas.microsoft.com/office/drawing/2016/5/9/chartex" xmlns:cx4="http://schemas.microsoft.com/office/drawing/2016/5/10/chartex" xmlns:cx5="http://schemas.microsoft.com/office/drawing/2016/5/11/chartex" xmlns:cx6="http://schemas.microsoft.com/office/drawing/2016/5/12/chartex" xmlns:cx7="http://schemas.microsoft.com/office/drawing/2016/5/13/chartex" xmlns:cx8="http://schemas.microsoft.com/office/drawing/2016/5/14/chartex" xmlns:mc="http://schemas.openxmlformats.org/markup-compatibility/2006" xmlns:aink="http://schemas.microsoft.com/office/drawing/2016/ink" xmlns:am3d="http://schemas.microsoft.com/office/drawing/2017/model3d" xmlns:o="urn:schemas-microsoft-com:office:office" xmlns:oel="http://schemas.microsoft.com/office/2019/extlst" xmlns:r="http://schemas.openxmlformats.org/officeDocument/2006/relationships" xmlns:m="http://schemas.openxmlformats.org/officeDocument/2006/math" xmlns:v="urn:schemas-microsoft-com:vml" xmlns:wp14="http://schemas.microsoft.com/office/word/2010/wordprocessingDrawing" xmlns:wp="http://schemas.openxmlformats.org/drawingml/2006/wordprocessingDrawing" xmlns:w10="urn:schemas-microsoft-com:office:word" xmlns:w="http://schemas.openxmlformats.org/wordprocessingml/2006/main" xmlns:w14="http://schemas.microsoft.com/office/word/2010/wordml" xmlns:w15="http://schemas.microsoft.com/office/word/2012/wordml" xmlns:w16cex="http://schemas.microsoft.com/office/word/2018/wordml/cex" xmlns:w16cid="http://schemas.microsoft.com/office/word/2016/wordml/cid" xmlns:w16="http://schemas.microsoft.com/office/word/2018/wordml" xmlns:w16du="http://schemas.microsoft.com/office/word/2023/wordml/word16du" xmlns:w16sdtdh="http://schemas.microsoft.com/office/word/2020/wordml/sdtdatahash" xmlns:w16se="http://schemas.microsoft.com/office/word/2015/wordml/symex" xmlns:wpg="http://schemas.microsoft.com/office/word/2010/wordprocessingGroup" xmlns:wpi="http://schemas.microsoft.com/office/word/2010/wordprocessingInk" xmlns:wne="http://schemas.microsoft.com/office/word/2006/wordml" xmlns:wps="http://schemas.microsoft.com/office/word/2010/wordprocessingShape" mc:Ignorable="w14 w15 w16se w16cid w16 w16cex w16sdtdh wp14">
   <w:body>
     <w:p>
       <w:pPr>
         <w:pStyle w:val="Cmsor1"/>
+        <w:rPr>
+          <w:lang w:val="hu-HU"/>
+        </w:rPr>
+      </w:pPr>
+      <w:r>
         <w:rPr>
           <w:rFonts w:ascii="Arial" w:hAnsi="Arial" w:cs="Arial"/>
           <w:b/>
@@ -13,7 +18,8 @@
           <w:szCs w:val="22"/>
           <w:lang w:val="hu-HU"/>
         </w:rPr>
-      </w:pPr>
+        <w:t>14</w:t>
+      </w:r>
       <w:r>
         <w:rPr>
           <w:rFonts w:ascii="Arial" w:hAnsi="Arial" w:cs="Arial"/>
@@ -23,7 +29,7 @@
           <w:szCs w:val="22"/>
           <w:lang w:val="hu-HU"/>
         </w:rPr>
-        <w:t>14</w:t>
+        <w:t>.a</w:t>
       </w:r>
       <w:r>
         <w:rPr>
@@ -34,17 +40,6 @@
           <w:szCs w:val="22"/>
           <w:lang w:val="hu-HU"/>
         </w:rPr>
-        <w:t>.a</w:t>
-      </w:r>
-      <w:r>
-        <w:rPr>
-          <w:rFonts w:ascii="Arial" w:hAnsi="Arial" w:cs="Arial"/>
-          <w:b/>
-          <w:noProof w:val="0"/>
-          <w:sz w:val="22"/>
-          <w:szCs w:val="22"/>
-          <w:lang w:val="hu-HU"/>
-        </w:rPr>
         <w:tab/>
       </w:r>
       <w:r>
@@ -52,6 +47,798 @@
           <w:lang w:val="hu-HU"/>
         </w:rPr>
         <w:t>Ismertesse a 2. (adatkapcsolati) rétegbeli hálózati támadások kivédésének módjait!</w:t>
+      </w:r>
+    </w:p>
+    <w:p>
+      <w:pPr>
+        <w:pStyle w:val="Cmsor1"/>
+        <w:rPr>
+          <w:lang w:val="hu-HU"/>
+        </w:rPr>
+      </w:pPr>
+      <w:r>
+        <w:rPr>
+          <w:lang w:val="hu-HU"/>
+        </w:rPr>
+        <w:t>Támadás fajtái</w:t>
+      </w:r>
+    </w:p>
+    <w:p>
+      <w:pPr>
+        <w:pStyle w:val="Cmsor2"/>
+        <w:rPr>
+          <w:lang w:val="hu-HU"/>
+        </w:rPr>
+      </w:pPr>
+      <w:r>
+        <w:rPr>
+          <w:lang w:val="hu-HU"/>
+        </w:rPr>
+        <w:t>CAM Table Attack</w:t>
+      </w:r>
+    </w:p>
+    <w:p>
+      <w:pPr>
+        <w:pStyle w:val="Listaszerbekezds"/>
+        <w:numPr>
+          <w:ilvl w:val="0"/>
+          <w:numId w:val="1"/>
+        </w:numPr>
+        <w:rPr>
+          <w:lang w:val="hu-HU"/>
+        </w:rPr>
+      </w:pPr>
+      <w:r>
+        <w:rPr>
+          <w:lang w:val="hu-HU"/>
+        </w:rPr>
+        <w:t>Hamis MAC címek áradatát küldi a switch-nek.</w:t>
+      </w:r>
+    </w:p>
+    <w:p>
+      <w:pPr>
+        <w:pStyle w:val="Listaszerbekezds"/>
+        <w:numPr>
+          <w:ilvl w:val="0"/>
+          <w:numId w:val="1"/>
+        </w:numPr>
+        <w:rPr>
+          <w:lang w:val="hu-HU"/>
+        </w:rPr>
+      </w:pPr>
+      <w:r>
+        <w:rPr>
+          <w:lang w:val="hu-HU"/>
+        </w:rPr>
+        <w:t>Ez az adatáradat arra készteti a switch-et, hogy a CAM- adatbázis tábláiban lévő érvényes címeket kidobja, hogy helyet csináljon a hamis információknak.</w:t>
+      </w:r>
+    </w:p>
+    <w:p>
+      <w:pPr>
+        <w:pStyle w:val="Listaszerbekezds"/>
+        <w:numPr>
+          <w:ilvl w:val="0"/>
+          <w:numId w:val="1"/>
+        </w:numPr>
+        <w:rPr>
+          <w:i/>
+          <w:iCs/>
+          <w:lang w:val="hu-HU"/>
+        </w:rPr>
+      </w:pPr>
+      <w:r>
+        <w:rPr>
+          <w:b/>
+          <w:bCs/>
+          <w:i/>
+          <w:iCs/>
+          <w:lang w:val="hu-HU"/>
+        </w:rPr>
+        <w:t>Kivédése</w:t>
+      </w:r>
+    </w:p>
+    <w:p>
+      <w:pPr>
+        <w:pStyle w:val="Listaszerbekezds"/>
+        <w:numPr>
+          <w:ilvl w:val="1"/>
+          <w:numId w:val="1"/>
+        </w:numPr>
+        <w:rPr>
+          <w:b/>
+          <w:bCs/>
+        </w:rPr>
+      </w:pPr>
+      <w:r>
+        <w:t>Port security, vagyis a port nem továbbít olyan csomagot, amik forráscímei nem tartoznak a meghatárorozott címek csoportjába.</w:t>
+      </w:r>
+    </w:p>
+    <w:p>
+      <w:pPr>
+        <w:pStyle w:val="Cmsor2"/>
+        <w:rPr>
+          <w:lang w:val="hu-HU"/>
+        </w:rPr>
+      </w:pPr>
+      <w:r>
+        <w:rPr>
+          <w:lang w:val="hu-HU"/>
+        </w:rPr>
+        <w:t>VLAN Attack</w:t>
+      </w:r>
+    </w:p>
+    <w:p>
+      <w:pPr>
+        <w:pStyle w:val="Listaszerbekezds"/>
+        <w:numPr>
+          <w:ilvl w:val="0"/>
+          <w:numId w:val="1"/>
+        </w:numPr>
+        <w:rPr>
+          <w:lang w:val="hu-HU"/>
+        </w:rPr>
+      </w:pPr>
+      <w:r>
+        <w:rPr>
+          <w:b/>
+          <w:bCs/>
+          <w:lang w:val="hu-HU"/>
+        </w:rPr>
+        <w:t>VLAN Hopping</w:t>
+      </w:r>
+    </w:p>
+    <w:p>
+      <w:pPr>
+        <w:pStyle w:val="Listaszerbekezds"/>
+        <w:numPr>
+          <w:ilvl w:val="1"/>
+          <w:numId w:val="1"/>
+        </w:numPr>
+        <w:rPr>
+          <w:lang w:val="hu-HU"/>
+        </w:rPr>
+      </w:pPr>
+      <w:r>
+        <w:rPr>
+          <w:lang w:val="hu-HU"/>
+        </w:rPr>
+        <w:t>A VLAN hálózati erőforrásainak támadására szolgáló módszer, ami csomagok küldésével történik egy olyan portra, ami általában nem érhető el egy végrendszerből.</w:t>
+      </w:r>
+    </w:p>
+    <w:p>
+      <w:pPr>
+        <w:pStyle w:val="Listaszerbekezds"/>
+        <w:numPr>
+          <w:ilvl w:val="1"/>
+          <w:numId w:val="1"/>
+        </w:numPr>
+        <w:rPr>
+          <w:lang w:val="hu-HU"/>
+        </w:rPr>
+      </w:pPr>
+      <w:r>
+        <w:rPr>
+          <w:lang w:val="hu-HU"/>
+        </w:rPr>
+        <w:t>Fő célja, hogy hozzáférést szerezzen más VLAN-okhoz ugyanabban a hálózatban.</w:t>
+      </w:r>
+    </w:p>
+    <w:p>
+      <w:pPr>
+        <w:pStyle w:val="Listaszerbekezds"/>
+        <w:numPr>
+          <w:ilvl w:val="1"/>
+          <w:numId w:val="1"/>
+        </w:numPr>
+        <w:rPr>
+          <w:i/>
+          <w:iCs/>
+          <w:lang w:val="hu-HU"/>
+        </w:rPr>
+      </w:pPr>
+      <w:r>
+        <w:rPr>
+          <w:b/>
+          <w:bCs/>
+          <w:i/>
+          <w:iCs/>
+          <w:lang w:val="hu-HU"/>
+        </w:rPr>
+        <w:t>Kivédése</w:t>
+      </w:r>
+    </w:p>
+    <w:p>
+      <w:pPr>
+        <w:pStyle w:val="Listaszerbekezds"/>
+        <w:numPr>
+          <w:ilvl w:val="2"/>
+          <w:numId w:val="1"/>
+        </w:numPr>
+        <w:rPr>
+          <w:lang w:val="hu-HU"/>
+        </w:rPr>
+      </w:pPr>
+      <w:r>
+        <w:rPr>
+          <w:lang w:val="hu-HU"/>
+        </w:rPr>
+        <w:t>DTP (automatikus trunk) negotiation letiltása a nem trunk</w:t>
+      </w:r>
+      <w:r>
+        <w:rPr>
+          <w:lang w:val="hu-HU"/>
+        </w:rPr>
+        <w:t xml:space="preserve"> (switchport mode access)</w:t>
+      </w:r>
+      <w:r>
+        <w:rPr>
+          <w:lang w:val="hu-HU"/>
+        </w:rPr>
+        <w:t xml:space="preserve"> és trunk portokon</w:t>
+      </w:r>
+      <w:r>
+        <w:rPr>
+          <w:lang w:val="hu-HU"/>
+        </w:rPr>
+        <w:t xml:space="preserve"> (switchport non-negotiate)</w:t>
+      </w:r>
+      <w:r>
+        <w:rPr>
+          <w:lang w:val="hu-HU"/>
+        </w:rPr>
+        <w:t>.</w:t>
+      </w:r>
+    </w:p>
+    <w:p>
+      <w:pPr>
+        <w:pStyle w:val="Listaszerbekezds"/>
+        <w:numPr>
+          <w:ilvl w:val="2"/>
+          <w:numId w:val="1"/>
+        </w:numPr>
+        <w:rPr>
+          <w:lang w:val="hu-HU"/>
+        </w:rPr>
+      </w:pPr>
+      <w:r>
+        <w:rPr>
+          <w:lang w:val="hu-HU"/>
+        </w:rPr>
+        <w:t>Nem használt portok letiltása és külön VLAN-ba helyezése</w:t>
+      </w:r>
+    </w:p>
+    <w:p>
+      <w:pPr>
+        <w:pStyle w:val="Listaszerbekezds"/>
+        <w:numPr>
+          <w:ilvl w:val="2"/>
+          <w:numId w:val="1"/>
+        </w:numPr>
+        <w:rPr>
+          <w:lang w:val="hu-HU"/>
+        </w:rPr>
+      </w:pPr>
+      <w:r>
+        <w:rPr>
+          <w:lang w:val="hu-HU"/>
+        </w:rPr>
+        <w:t>Trunk port engedélyezése manuálisan (switchport mode trunk)</w:t>
+      </w:r>
+    </w:p>
+    <w:p>
+      <w:pPr>
+        <w:pStyle w:val="Listaszerbekezds"/>
+        <w:numPr>
+          <w:ilvl w:val="2"/>
+          <w:numId w:val="1"/>
+        </w:numPr>
+        <w:rPr>
+          <w:lang w:val="hu-HU"/>
+        </w:rPr>
+      </w:pPr>
+      <w:r>
+        <w:rPr>
+          <w:lang w:val="hu-HU"/>
+        </w:rPr>
+        <w:t>VLAN 1 ne legyen natív, használaton kívüli VLAN-ra állítsa be.</w:t>
+      </w:r>
+    </w:p>
+    <w:p>
+      <w:pPr>
+        <w:pStyle w:val="Cmsor2"/>
+      </w:pPr>
+      <w:r>
+        <w:t>STP Attack</w:t>
+      </w:r>
+    </w:p>
+    <w:p>
+      <w:pPr>
+        <w:pStyle w:val="Listaszerbekezds"/>
+        <w:numPr>
+          <w:ilvl w:val="0"/>
+          <w:numId w:val="1"/>
+        </w:numPr>
+      </w:pPr>
+      <w:r>
+        <w:t>Az STP támadásakor a támadó meghamisitja a root bridge-t a topológiában.</w:t>
+      </w:r>
+    </w:p>
+    <w:p>
+      <w:pPr>
+        <w:pStyle w:val="Listaszerbekezds"/>
+        <w:numPr>
+          <w:ilvl w:val="1"/>
+          <w:numId w:val="1"/>
+        </w:numPr>
+      </w:pPr>
+      <w:r>
+        <w:t>A támadó egy STP konfiguráció/topológiaváltás BPDU-t sugároz ki, hogy megpróbálja kikényszeríteni az STP újraszámítását.</w:t>
+      </w:r>
+    </w:p>
+    <w:p>
+      <w:pPr>
+        <w:pStyle w:val="Listaszerbekezds"/>
+        <w:numPr>
+          <w:ilvl w:val="1"/>
+          <w:numId w:val="1"/>
+        </w:numPr>
+      </w:pPr>
+      <w:r>
+        <w:t>A kiküldött BPDU azt jelenti, hogy a támadó rendszere lower bridge prioritással rendelkezik.</w:t>
+      </w:r>
+    </w:p>
+    <w:p>
+      <w:pPr>
+        <w:pStyle w:val="Listaszerbekezds"/>
+        <w:numPr>
+          <w:ilvl w:val="0"/>
+          <w:numId w:val="1"/>
+        </w:numPr>
+        <w:rPr>
+          <w:i/>
+          <w:iCs/>
+        </w:rPr>
+      </w:pPr>
+      <w:r>
+        <w:rPr>
+          <w:b/>
+          <w:bCs/>
+          <w:i/>
+          <w:iCs/>
+        </w:rPr>
+        <w:t>Kivédése:</w:t>
+      </w:r>
+    </w:p>
+    <w:p>
+      <w:pPr>
+        <w:pStyle w:val="Listaszerbekezds"/>
+        <w:numPr>
+          <w:ilvl w:val="1"/>
+          <w:numId w:val="1"/>
+        </w:numPr>
+      </w:pPr>
+      <w:r>
+        <w:t>BPDU Guard</w:t>
+      </w:r>
+    </w:p>
+    <w:p>
+      <w:pPr>
+        <w:pStyle w:val="Listaszerbekezds"/>
+        <w:numPr>
+          <w:ilvl w:val="1"/>
+          <w:numId w:val="1"/>
+        </w:numPr>
+      </w:pPr>
+      <w:r>
+        <w:t>Root Guard</w:t>
+      </w:r>
+    </w:p>
+    <w:p>
+      <w:pPr>
+        <w:pStyle w:val="Listaszerbekezds"/>
+        <w:numPr>
+          <w:ilvl w:val="1"/>
+          <w:numId w:val="1"/>
+        </w:numPr>
+      </w:pPr>
+      <w:r>
+        <w:t>Loop Guard</w:t>
+      </w:r>
+    </w:p>
+    <w:p>
+      <w:pPr>
+        <w:pStyle w:val="Cmsor2"/>
+      </w:pPr>
+      <w:r>
+        <w:t>Address Spoofing Attack</w:t>
+      </w:r>
+    </w:p>
+    <w:p>
+      <w:pPr>
+        <w:pStyle w:val="Listaszerbekezds"/>
+        <w:numPr>
+          <w:ilvl w:val="0"/>
+          <w:numId w:val="1"/>
+        </w:numPr>
+        <w:rPr>
+          <w:b/>
+          <w:bCs/>
+        </w:rPr>
+      </w:pPr>
+      <w:r>
+        <w:rPr>
+          <w:b/>
+          <w:bCs/>
+        </w:rPr>
+        <w:t>Mac address spoofing</w:t>
+      </w:r>
+    </w:p>
+    <w:p>
+      <w:pPr>
+        <w:pStyle w:val="Listaszerbekezds"/>
+        <w:numPr>
+          <w:ilvl w:val="1"/>
+          <w:numId w:val="1"/>
+        </w:numPr>
+        <w:rPr>
+          <w:b/>
+          <w:bCs/>
+        </w:rPr>
+      </w:pPr>
+      <w:r>
+        <w:t>A Mac address spoofing egy olyan technika, ami egy hálózati eszköz hálózati interfészének gyárilag kiosztott MAC címét változtatja meg.</w:t>
+      </w:r>
+    </w:p>
+    <w:p>
+      <w:pPr>
+        <w:pStyle w:val="Listaszerbekezds"/>
+        <w:numPr>
+          <w:ilvl w:val="2"/>
+          <w:numId w:val="1"/>
+        </w:numPr>
+        <w:rPr>
+          <w:b/>
+          <w:bCs/>
+        </w:rPr>
+      </w:pPr>
+      <w:r>
+        <w:t>A hálózat interfészvezérlő (NIC) keményen kódolt MAC-cím nem módosítható.</w:t>
+      </w:r>
+    </w:p>
+    <w:p>
+      <w:pPr>
+        <w:pStyle w:val="Listaszerbekezds"/>
+        <w:numPr>
+          <w:ilvl w:val="2"/>
+          <w:numId w:val="1"/>
+        </w:numPr>
+        <w:rPr>
+          <w:b/>
+          <w:bCs/>
+        </w:rPr>
+      </w:pPr>
+      <w:r>
+        <w:t>Sok illesztőprogram lehetővé teszi a MAC cím megváltoztatását.</w:t>
+      </w:r>
+    </w:p>
+    <w:p>
+      <w:pPr>
+        <w:pStyle w:val="Listaszerbekezds"/>
+        <w:numPr>
+          <w:ilvl w:val="1"/>
+          <w:numId w:val="1"/>
+        </w:numPr>
+        <w:rPr>
+          <w:b/>
+          <w:bCs/>
+          <w:i/>
+          <w:iCs/>
+        </w:rPr>
+      </w:pPr>
+      <w:r>
+        <w:rPr>
+          <w:b/>
+          <w:bCs/>
+          <w:i/>
+          <w:iCs/>
+        </w:rPr>
+        <w:t>Kivédése</w:t>
+      </w:r>
+    </w:p>
+    <w:p>
+      <w:pPr>
+        <w:pStyle w:val="Listaszerbekezds"/>
+        <w:numPr>
+          <w:ilvl w:val="2"/>
+          <w:numId w:val="1"/>
+        </w:numPr>
+        <w:rPr>
+          <w:b/>
+          <w:bCs/>
+        </w:rPr>
+      </w:pPr>
+      <w:r>
+        <w:t>Port security</w:t>
+      </w:r>
+    </w:p>
+    <w:p>
+      <w:pPr>
+        <w:pStyle w:val="Listaszerbekezds"/>
+        <w:numPr>
+          <w:ilvl w:val="2"/>
+          <w:numId w:val="1"/>
+        </w:numPr>
+        <w:rPr>
+          <w:b/>
+          <w:bCs/>
+        </w:rPr>
+      </w:pPr>
+      <w:r>
+        <w:t>Megengedett MAC-címek számának korlátozása egy porton.</w:t>
+      </w:r>
+    </w:p>
+    <w:p>
+      <w:pPr>
+        <w:spacing w:after="160" w:line="259" w:lineRule="auto"/>
+        <w:rPr>
+          <w:rFonts w:asciiTheme="majorHAnsi" w:eastAsiaTheme="majorEastAsia" w:hAnsiTheme="majorHAnsi" w:cstheme="majorBidi"/>
+          <w:color w:val="2F5496" w:themeColor="accent1" w:themeShade="BF"/>
+          <w:sz w:val="26"/>
+          <w:szCs w:val="26"/>
+        </w:rPr>
+      </w:pPr>
+    </w:p>
+    <w:p>
+      <w:pPr>
+        <w:pStyle w:val="Cmsor2"/>
+      </w:pPr>
+      <w:r>
+        <w:lastRenderedPageBreak/>
+        <w:t>DHCP Attack</w:t>
+      </w:r>
+    </w:p>
+    <w:p>
+      <w:pPr>
+        <w:pStyle w:val="Listaszerbekezds"/>
+        <w:numPr>
+          <w:ilvl w:val="0"/>
+          <w:numId w:val="1"/>
+        </w:numPr>
+      </w:pPr>
+      <w:r>
+        <w:rPr>
+          <w:b/>
+          <w:bCs/>
+        </w:rPr>
+        <w:t>DHCP starvation</w:t>
+      </w:r>
+    </w:p>
+    <w:p>
+      <w:pPr>
+        <w:pStyle w:val="Listaszerbekezds"/>
+        <w:numPr>
+          <w:ilvl w:val="1"/>
+          <w:numId w:val="1"/>
+        </w:numPr>
+      </w:pPr>
+      <w:r>
+        <w:t>A DHCP starvation támadás egy olyan támadás, ami a DHCP kiszolgálókat célozza és aminek során a támadó hamisított DHCP kérelmeket készít azzal a céllal, hogy kimerítse a DHCP kiszolgáló által kiosztható összes rendelkezésre álló IP címet.</w:t>
+      </w:r>
+    </w:p>
+    <w:p>
+      <w:pPr>
+        <w:pStyle w:val="Listaszerbekezds"/>
+        <w:numPr>
+          <w:ilvl w:val="0"/>
+          <w:numId w:val="1"/>
+        </w:numPr>
+      </w:pPr>
+      <w:r>
+        <w:rPr>
+          <w:b/>
+          <w:bCs/>
+        </w:rPr>
+        <w:t>DHCP snooping</w:t>
+      </w:r>
+    </w:p>
+    <w:p>
+      <w:pPr>
+        <w:pStyle w:val="Listaszerbekezds"/>
+        <w:numPr>
+          <w:ilvl w:val="1"/>
+          <w:numId w:val="1"/>
+        </w:numPr>
+      </w:pPr>
+      <w:r>
+        <w:t>A DHCP snooping egy olyan biztonsági funkció, ami tűzfalként működik a nem megbízható állomás és a megbízható DHCP kiszolgálók között.</w:t>
+      </w:r>
+    </w:p>
+    <w:p>
+      <w:pPr>
+        <w:pStyle w:val="Listaszerbekezds"/>
+        <w:numPr>
+          <w:ilvl w:val="1"/>
+          <w:numId w:val="1"/>
+        </w:numPr>
+      </w:pPr>
+      <w:r>
+        <w:t>A DHCP snooping érvényesíti a nem megbízható forrásokból érkező DHCP üzeneteket és kiszűri az érvénytelen üzeneteket.</w:t>
+      </w:r>
+    </w:p>
+    <w:p>
+      <w:pPr>
+        <w:pStyle w:val="Listaszerbekezds"/>
+        <w:numPr>
+          <w:ilvl w:val="0"/>
+          <w:numId w:val="1"/>
+        </w:numPr>
+      </w:pPr>
+      <w:r>
+        <w:rPr>
+          <w:b/>
+          <w:bCs/>
+          <w:i/>
+          <w:iCs/>
+        </w:rPr>
+        <w:t>Kivédése</w:t>
+      </w:r>
+    </w:p>
+    <w:p>
+      <w:pPr>
+        <w:pStyle w:val="Listaszerbekezds"/>
+        <w:numPr>
+          <w:ilvl w:val="1"/>
+          <w:numId w:val="1"/>
+        </w:numPr>
+      </w:pPr>
+      <w:r>
+        <w:t>DHCP snooping megbízható port beállítása</w:t>
+      </w:r>
+    </w:p>
+    <w:p>
+      <w:pPr>
+        <w:pStyle w:val="Listaszerbekezds"/>
+        <w:numPr>
+          <w:ilvl w:val="1"/>
+          <w:numId w:val="1"/>
+        </w:numPr>
+      </w:pPr>
+      <w:r>
+        <w:t>DOT1x autentikáció</w:t>
+      </w:r>
+    </w:p>
+    <w:p>
+      <w:pPr>
+        <w:pStyle w:val="Listaszerbekezds"/>
+        <w:numPr>
+          <w:ilvl w:val="1"/>
+          <w:numId w:val="1"/>
+        </w:numPr>
+      </w:pPr>
+      <w:r>
+        <w:t>Port security</w:t>
+      </w:r>
+    </w:p>
+    <w:p>
+      <w:pPr>
+        <w:pStyle w:val="Listaszerbekezds"/>
+        <w:numPr>
+          <w:ilvl w:val="1"/>
+          <w:numId w:val="1"/>
+        </w:numPr>
+      </w:pPr>
+      <w:r>
+        <w:t>Nem használt portok lekapcsolása</w:t>
+      </w:r>
+    </w:p>
+    <w:p>
+      <w:pPr>
+        <w:pStyle w:val="Cmsor2"/>
+      </w:pPr>
+      <w:r>
+        <w:t>ARP Attack</w:t>
+      </w:r>
+    </w:p>
+    <w:p>
+      <w:pPr>
+        <w:pStyle w:val="Listaszerbekezds"/>
+        <w:numPr>
+          <w:ilvl w:val="0"/>
+          <w:numId w:val="1"/>
+        </w:numPr>
+      </w:pPr>
+      <w:r>
+        <w:rPr>
+          <w:b/>
+          <w:bCs/>
+        </w:rPr>
+        <w:t>ARP spoofing</w:t>
+      </w:r>
+    </w:p>
+    <w:p>
+      <w:pPr>
+        <w:pStyle w:val="Listaszerbekezds"/>
+        <w:numPr>
+          <w:ilvl w:val="1"/>
+          <w:numId w:val="1"/>
+        </w:numPr>
+      </w:pPr>
+      <w:r>
+        <w:t>A támadó hamis ARP csomagokat küld, amik összekapcsolják a támadó MAC címét a LAN-on lévő számítógép IP címével.</w:t>
+      </w:r>
+    </w:p>
+    <w:p>
+      <w:pPr>
+        <w:pStyle w:val="Listaszerbekezds"/>
+        <w:numPr>
+          <w:ilvl w:val="0"/>
+          <w:numId w:val="1"/>
+        </w:numPr>
+      </w:pPr>
+      <w:r>
+        <w:rPr>
+          <w:b/>
+          <w:bCs/>
+        </w:rPr>
+        <w:t>ARP poisoning</w:t>
+      </w:r>
+    </w:p>
+    <w:p>
+      <w:pPr>
+        <w:pStyle w:val="Listaszerbekezds"/>
+        <w:numPr>
+          <w:ilvl w:val="1"/>
+          <w:numId w:val="1"/>
+        </w:numPr>
+      </w:pPr>
+      <w:r>
+        <w:t>A sikeres ARP spoofing után a támadó megváltoztatja a válallat ARP táblátá, így a hamisított MAC térképeket tartalmaz és a fertőzés elterjed.</w:t>
+      </w:r>
+    </w:p>
+    <w:p>
+      <w:pPr>
+        <w:pStyle w:val="Listaszerbekezds"/>
+        <w:numPr>
+          <w:ilvl w:val="0"/>
+          <w:numId w:val="1"/>
+        </w:numPr>
+        <w:rPr>
+          <w:i/>
+          <w:iCs/>
+        </w:rPr>
+      </w:pPr>
+      <w:r>
+        <w:rPr>
+          <w:b/>
+          <w:bCs/>
+          <w:i/>
+          <w:iCs/>
+        </w:rPr>
+        <w:t>Kivédése:</w:t>
+      </w:r>
+    </w:p>
+    <w:p>
+      <w:pPr>
+        <w:pStyle w:val="Listaszerbekezds"/>
+        <w:numPr>
+          <w:ilvl w:val="1"/>
+          <w:numId w:val="1"/>
+        </w:numPr>
+      </w:pPr>
+      <w:r>
+        <w:t>Dynamic ARP Inspection használata</w:t>
+      </w:r>
+    </w:p>
+    <w:p>
+      <w:pPr>
+        <w:pStyle w:val="Listaszerbekezds"/>
+        <w:numPr>
+          <w:ilvl w:val="1"/>
+          <w:numId w:val="1"/>
+        </w:numPr>
+      </w:pPr>
+      <w:r>
+        <w:t>DHCP snooping validálja</w:t>
       </w:r>
     </w:p>
     <w:sectPr>
@@ -62,6 +849,136 @@
     </w:sectPr>
   </w:body>
 </w:document>
+</file>
+
+<file path=word/numbering.xml><?xml version="1.0" encoding="utf-8"?>
+<w:numbering xmlns:wpc="http://schemas.microsoft.com/office/word/2010/wordprocessingCanvas" xmlns:cx="http://schemas.microsoft.com/office/drawing/2014/chartex" xmlns:cx1="http://schemas.microsoft.com/office/drawing/2015/9/8/chartex" xmlns:cx2="http://schemas.microsoft.com/office/drawing/2015/10/21/chartex" xmlns:cx3="http://schemas.microsoft.com/office/drawing/2016/5/9/chartex" xmlns:cx4="http://schemas.microsoft.com/office/drawing/2016/5/10/chartex" xmlns:cx5="http://schemas.microsoft.com/office/drawing/2016/5/11/chartex" xmlns:cx6="http://schemas.microsoft.com/office/drawing/2016/5/12/chartex" xmlns:cx7="http://schemas.microsoft.com/office/drawing/2016/5/13/chartex" xmlns:cx8="http://schemas.microsoft.com/office/drawing/2016/5/14/chartex" xmlns:mc="http://schemas.openxmlformats.org/markup-compatibility/2006" xmlns:aink="http://schemas.microsoft.com/office/drawing/2016/ink" xmlns:am3d="http://schemas.microsoft.com/office/drawing/2017/model3d" xmlns:o="urn:schemas-microsoft-com:office:office" xmlns:oel="http://schemas.microsoft.com/office/2019/extlst" xmlns:r="http://schemas.openxmlformats.org/officeDocument/2006/relationships" xmlns:m="http://schemas.openxmlformats.org/officeDocument/2006/math" xmlns:v="urn:schemas-microsoft-com:vml" xmlns:wp14="http://schemas.microsoft.com/office/word/2010/wordprocessingDrawing" xmlns:wp="http://schemas.openxmlformats.org/drawingml/2006/wordprocessingDrawing" xmlns:w10="urn:schemas-microsoft-com:office:word" xmlns:w="http://schemas.openxmlformats.org/wordprocessingml/2006/main" xmlns:w14="http://schemas.microsoft.com/office/word/2010/wordml" xmlns:w15="http://schemas.microsoft.com/office/word/2012/wordml" xmlns:w16cex="http://schemas.microsoft.com/office/word/2018/wordml/cex" xmlns:w16cid="http://schemas.microsoft.com/office/word/2016/wordml/cid" xmlns:w16="http://schemas.microsoft.com/office/word/2018/wordml" xmlns:w16du="http://schemas.microsoft.com/office/word/2023/wordml/word16du" xmlns:w16sdtdh="http://schemas.microsoft.com/office/word/2020/wordml/sdtdatahash" xmlns:w16se="http://schemas.microsoft.com/office/word/2015/wordml/symex" xmlns:wpg="http://schemas.microsoft.com/office/word/2010/wordprocessingGroup" xmlns:wpi="http://schemas.microsoft.com/office/word/2010/wordprocessingInk" xmlns:wne="http://schemas.microsoft.com/office/word/2006/wordml" xmlns:wps="http://schemas.microsoft.com/office/word/2010/wordprocessingShape" mc:Ignorable="w14 w15 w16se w16cid w16 w16cex w16sdtdh wp14">
+  <w:abstractNum w:abstractNumId="0" w15:restartNumberingAfterBreak="0">
+    <w:nsid w:val="3B822180"/>
+    <w:multiLevelType w:val="hybridMultilevel"/>
+    <w:tmpl w:val="4754AEF2"/>
+    <w:lvl w:ilvl="0" w:tplc="7F8EDE1A">
+      <w:start w:val="13"/>
+      <w:numFmt w:val="bullet"/>
+      <w:lvlText w:val="-"/>
+      <w:lvlJc w:val="left"/>
+      <w:pPr>
+        <w:ind w:left="720" w:hanging="360"/>
+      </w:pPr>
+      <w:rPr>
+        <w:rFonts w:ascii="Times New Roman" w:eastAsia="Times New Roman" w:hAnsi="Times New Roman" w:cs="Times New Roman" w:hint="default"/>
+      </w:rPr>
+    </w:lvl>
+    <w:lvl w:ilvl="1" w:tplc="040E0003">
+      <w:start w:val="1"/>
+      <w:numFmt w:val="bullet"/>
+      <w:lvlText w:val="o"/>
+      <w:lvlJc w:val="left"/>
+      <w:pPr>
+        <w:ind w:left="1440" w:hanging="360"/>
+      </w:pPr>
+      <w:rPr>
+        <w:rFonts w:ascii="Courier New" w:hAnsi="Courier New" w:cs="Courier New" w:hint="default"/>
+      </w:rPr>
+    </w:lvl>
+    <w:lvl w:ilvl="2" w:tplc="040E0005">
+      <w:start w:val="1"/>
+      <w:numFmt w:val="bullet"/>
+      <w:lvlText w:val=""/>
+      <w:lvlJc w:val="left"/>
+      <w:pPr>
+        <w:ind w:left="2160" w:hanging="360"/>
+      </w:pPr>
+      <w:rPr>
+        <w:rFonts w:ascii="Wingdings" w:hAnsi="Wingdings" w:hint="default"/>
+      </w:rPr>
+    </w:lvl>
+    <w:lvl w:ilvl="3" w:tplc="040E0001">
+      <w:start w:val="1"/>
+      <w:numFmt w:val="bullet"/>
+      <w:lvlText w:val=""/>
+      <w:lvlJc w:val="left"/>
+      <w:pPr>
+        <w:ind w:left="2880" w:hanging="360"/>
+      </w:pPr>
+      <w:rPr>
+        <w:rFonts w:ascii="Symbol" w:hAnsi="Symbol" w:hint="default"/>
+      </w:rPr>
+    </w:lvl>
+    <w:lvl w:ilvl="4" w:tplc="040E0003">
+      <w:start w:val="1"/>
+      <w:numFmt w:val="bullet"/>
+      <w:lvlText w:val="o"/>
+      <w:lvlJc w:val="left"/>
+      <w:pPr>
+        <w:ind w:left="3600" w:hanging="360"/>
+      </w:pPr>
+      <w:rPr>
+        <w:rFonts w:ascii="Courier New" w:hAnsi="Courier New" w:cs="Courier New" w:hint="default"/>
+      </w:rPr>
+    </w:lvl>
+    <w:lvl w:ilvl="5" w:tplc="040E0005">
+      <w:start w:val="1"/>
+      <w:numFmt w:val="bullet"/>
+      <w:lvlText w:val=""/>
+      <w:lvlJc w:val="left"/>
+      <w:pPr>
+        <w:ind w:left="4320" w:hanging="360"/>
+      </w:pPr>
+      <w:rPr>
+        <w:rFonts w:ascii="Wingdings" w:hAnsi="Wingdings" w:hint="default"/>
+      </w:rPr>
+    </w:lvl>
+    <w:lvl w:ilvl="6" w:tplc="040E0001">
+      <w:start w:val="1"/>
+      <w:numFmt w:val="bullet"/>
+      <w:lvlText w:val=""/>
+      <w:lvlJc w:val="left"/>
+      <w:pPr>
+        <w:ind w:left="5040" w:hanging="360"/>
+      </w:pPr>
+      <w:rPr>
+        <w:rFonts w:ascii="Symbol" w:hAnsi="Symbol" w:hint="default"/>
+      </w:rPr>
+    </w:lvl>
+    <w:lvl w:ilvl="7" w:tplc="040E0003">
+      <w:start w:val="1"/>
+      <w:numFmt w:val="bullet"/>
+      <w:lvlText w:val="o"/>
+      <w:lvlJc w:val="left"/>
+      <w:pPr>
+        <w:ind w:left="5760" w:hanging="360"/>
+      </w:pPr>
+      <w:rPr>
+        <w:rFonts w:ascii="Courier New" w:hAnsi="Courier New" w:cs="Courier New" w:hint="default"/>
+      </w:rPr>
+    </w:lvl>
+    <w:lvl w:ilvl="8" w:tplc="040E0005">
+      <w:start w:val="1"/>
+      <w:numFmt w:val="bullet"/>
+      <w:lvlText w:val=""/>
+      <w:lvlJc w:val="left"/>
+      <w:pPr>
+        <w:ind w:left="6480" w:hanging="360"/>
+      </w:pPr>
+      <w:rPr>
+        <w:rFonts w:ascii="Wingdings" w:hAnsi="Wingdings" w:hint="default"/>
+      </w:rPr>
+    </w:lvl>
+  </w:abstractNum>
+  <w:num w:numId="1" w16cid:durableId="1212764688">
+    <w:abstractNumId w:val="0"/>
+    <w:lvlOverride w:ilvl="0"/>
+    <w:lvlOverride w:ilvl="1"/>
+    <w:lvlOverride w:ilvl="2"/>
+    <w:lvlOverride w:ilvl="3"/>
+    <w:lvlOverride w:ilvl="4"/>
+    <w:lvlOverride w:ilvl="5"/>
+    <w:lvlOverride w:ilvl="6"/>
+    <w:lvlOverride w:ilvl="7"/>
+    <w:lvlOverride w:ilvl="8"/>
+  </w:num>
+</w:numbering>
 </file>
 
 <file path=word/styles.xml><?xml version="1.0" encoding="utf-8"?>
@@ -495,6 +1412,29 @@
       <w:szCs w:val="32"/>
     </w:rPr>
   </w:style>
+  <w:style w:type="paragraph" w:styleId="Cmsor2">
+    <w:name w:val="heading 2"/>
+    <w:basedOn w:val="Norml"/>
+    <w:next w:val="Norml"/>
+    <w:link w:val="Cmsor2Char"/>
+    <w:uiPriority w:val="9"/>
+    <w:semiHidden/>
+    <w:unhideWhenUsed/>
+    <w:qFormat/>
+    <w:rsid w:val="009D2B20"/>
+    <w:pPr>
+      <w:keepNext/>
+      <w:keepLines/>
+      <w:spacing w:before="40"/>
+      <w:outlineLvl w:val="1"/>
+    </w:pPr>
+    <w:rPr>
+      <w:rFonts w:asciiTheme="majorHAnsi" w:eastAsiaTheme="majorEastAsia" w:hAnsiTheme="majorHAnsi" w:cstheme="majorBidi"/>
+      <w:color w:val="2F5496" w:themeColor="accent1" w:themeShade="BF"/>
+      <w:sz w:val="26"/>
+      <w:szCs w:val="26"/>
+    </w:rPr>
+  </w:style>
   <w:style w:type="character" w:default="1" w:styleId="Bekezdsalapbettpusa">
     <w:name w:val="Default Paragraph Font"/>
     <w:uiPriority w:val="1"/>
@@ -536,6 +1476,33 @@
       <w:szCs w:val="32"/>
       <w:lang w:val="en-US"/>
     </w:rPr>
+  </w:style>
+  <w:style w:type="character" w:customStyle="1" w:styleId="Cmsor2Char">
+    <w:name w:val="Címsor 2 Char"/>
+    <w:basedOn w:val="Bekezdsalapbettpusa"/>
+    <w:link w:val="Cmsor2"/>
+    <w:uiPriority w:val="9"/>
+    <w:semiHidden/>
+    <w:rsid w:val="009D2B20"/>
+    <w:rPr>
+      <w:rFonts w:asciiTheme="majorHAnsi" w:eastAsiaTheme="majorEastAsia" w:hAnsiTheme="majorHAnsi" w:cstheme="majorBidi"/>
+      <w:noProof/>
+      <w:color w:val="2F5496" w:themeColor="accent1" w:themeShade="BF"/>
+      <w:sz w:val="26"/>
+      <w:szCs w:val="26"/>
+      <w:lang w:val="en-US"/>
+    </w:rPr>
+  </w:style>
+  <w:style w:type="paragraph" w:styleId="Listaszerbekezds">
+    <w:name w:val="List Paragraph"/>
+    <w:basedOn w:val="Norml"/>
+    <w:uiPriority w:val="34"/>
+    <w:qFormat/>
+    <w:rsid w:val="009D2B20"/>
+    <w:pPr>
+      <w:ind w:left="720"/>
+      <w:contextualSpacing/>
+    </w:pPr>
   </w:style>
 </w:styles>
 </file>

</xml_diff>